<commit_message>
Update 7/5/2023 3:19PM EST
Updates as of 3:19PM EST on 7/5/2023.
</commit_message>
<xml_diff>
--- a/MIND CONTROL PREVENTION SECURITY SYSTEMS/TECHNOLOGY/MIND CONTROL TO ASSASSINATE PREVENTION SECURITY SYSTEMS/20230704 - MCE123 Tech Develop - Mind Control to Assassinate Prevention Security Systems - v1.0.0.1.docx
+++ b/MIND CONTROL PREVENTION SECURITY SYSTEMS/TECHNOLOGY/MIND CONTROL TO ASSASSINATE PREVENTION SECURITY SYSTEMS/20230704 - MCE123 Tech Develop - Mind Control to Assassinate Prevention Security Systems - v1.0.0.1.docx
@@ -491,6 +491,176 @@
       </w:r>
       <w:r>
         <w:t xml:space="preserve">                                                                                                         </w:t>
+      </w:r>
+      <w:r>
+        <w:rPr>
+          <w:b/>
+          <w:bCs/>
+          <w:color w:val="00B0F0"/>
+        </w:rPr>
+        <w:t>IMPLICITLY-EXPLICITLY GLOBALLY VIRULENTLY DEFINED</w:t>
+      </w:r>
+      <w:r>
+        <w:t>.</w:t>
+      </w:r>
+    </w:p>
+    <w:p>
+      <w:pPr>
+        <w:ind w:left="360" w:hanging="360"/>
+        <w:jc w:val="both"/>
+      </w:pPr>
+      <w:r>
+        <w:rPr>
+          <w:u w:val="single"/>
+        </w:rPr>
+        <w:t xml:space="preserve">AUTONOMOUS </w:t>
+      </w:r>
+      <w:r>
+        <w:rPr>
+          <w:u w:val="single"/>
+        </w:rPr>
+        <w:t>THOUGHT PROFILE</w:t>
+      </w:r>
+      <w:r>
+        <w:rPr>
+          <w:u w:val="single"/>
+        </w:rPr>
+        <w:t xml:space="preserve"> </w:t>
+      </w:r>
+      <w:r>
+        <w:rPr>
+          <w:u w:val="single"/>
+        </w:rPr>
+        <w:t xml:space="preserve">TO ASSASSINATE </w:t>
+      </w:r>
+      <w:r>
+        <w:rPr>
+          <w:u w:val="single"/>
+        </w:rPr>
+        <w:t>PREVENTION SECURITY SYSTEMS</w:t>
+      </w:r>
+      <w:r>
+        <w:t xml:space="preserve"> (</w:t>
+      </w:r>
+      <w:r>
+        <w:rPr>
+          <w:b/>
+          <w:bCs/>
+        </w:rPr>
+        <w:t>202</w:t>
+      </w:r>
+      <w:r>
+        <w:rPr>
+          <w:b/>
+          <w:bCs/>
+        </w:rPr>
+        <w:t>3</w:t>
+      </w:r>
+      <w:r>
+        <w:t xml:space="preserve">) – </w:t>
+      </w:r>
+      <w:r>
+        <w:rPr>
+          <w:b/>
+          <w:bCs/>
+          <w:color w:val="7030A0"/>
+        </w:rPr>
+        <w:t>ENSURES</w:t>
+      </w:r>
+      <w:r>
+        <w:rPr>
+          <w:b/>
+          <w:bCs/>
+        </w:rPr>
+        <w:t xml:space="preserve"> </w:t>
+      </w:r>
+      <w:r>
+        <w:rPr>
+          <w:b/>
+          <w:bCs/>
+          <w:color w:val="0070C0"/>
+        </w:rPr>
+        <w:t>THAT</w:t>
+      </w:r>
+      <w:r>
+        <w:t xml:space="preserve"> </w:t>
+      </w:r>
+      <w:r>
+        <w:rPr>
+          <w:b/>
+          <w:bCs/>
+          <w:color w:val="FF0000"/>
+        </w:rPr>
+        <w:t>A</w:t>
+      </w:r>
+      <w:r>
+        <w:rPr>
+          <w:b/>
+          <w:bCs/>
+          <w:color w:val="FF0000"/>
+        </w:rPr>
+        <w:t>LL</w:t>
+      </w:r>
+      <w:r>
+        <w:rPr>
+          <w:b/>
+          <w:bCs/>
+          <w:color w:val="FF0000"/>
+        </w:rPr>
+        <w:t xml:space="preserve"> </w:t>
+      </w:r>
+      <w:r>
+        <w:rPr>
+          <w:b/>
+          <w:bCs/>
+          <w:color w:val="FF0000"/>
+        </w:rPr>
+        <w:t>THOUGHT PROFILE</w:t>
+      </w:r>
+      <w:r>
+        <w:rPr>
+          <w:b/>
+          <w:bCs/>
+          <w:color w:val="FF0000"/>
+        </w:rPr>
+        <w:t xml:space="preserve"> TO ASSASSINATE</w:t>
+      </w:r>
+      <w:r>
+        <w:t xml:space="preserve"> </w:t>
+      </w:r>
+      <w:r>
+        <w:rPr>
+          <w:b/>
+          <w:bCs/>
+          <w:color w:val="C00000"/>
+        </w:rPr>
+        <w:t>NEVER</w:t>
+      </w:r>
+      <w:r>
+        <w:rPr>
+          <w:b/>
+          <w:bCs/>
+        </w:rPr>
+        <w:t xml:space="preserve"> </w:t>
+      </w:r>
+      <w:proofErr w:type="gramStart"/>
+      <w:r>
+        <w:rPr>
+          <w:b/>
+          <w:bCs/>
+          <w:color w:val="7030A0"/>
+        </w:rPr>
+        <w:t>OCCURS</w:t>
+      </w:r>
+      <w:r>
+        <w:t>,</w:t>
+      </w:r>
+      <w:r>
+        <w:t xml:space="preserve">   </w:t>
+      </w:r>
+      <w:proofErr w:type="gramEnd"/>
+      <w:r>
+        <w:t xml:space="preserve">                                                                                                           </w:t>
       </w:r>
       <w:r>
         <w:rPr>

</xml_diff>